<commit_message>
commit dia 02 de março de 2016
</commit_message>
<xml_diff>
--- a/Planejamento 2 series.docx
+++ b/Planejamento 2 series.docx
@@ -3,17 +3,88 @@
 <w:document xmlns:wpc="http://schemas.microsoft.com/office/word/2010/wordprocessingCanvas" xmlns:mc="http://schemas.openxmlformats.org/markup-compatibility/2006" xmlns:o="urn:schemas-microsoft-com:office:office" xmlns:r="http://schemas.openxmlformats.org/officeDocument/2006/relationships" xmlns:m="http://schemas.openxmlformats.org/officeDocument/2006/math" xmlns:v="urn:schemas-microsoft-com:vml" xmlns:wp14="http://schemas.microsoft.com/office/word/2010/wordprocessingDrawing" xmlns:wp="http://schemas.openxmlformats.org/drawingml/2006/wordprocessingDrawing" xmlns:w10="urn:schemas-microsoft-com:office:word" xmlns:w="http://schemas.openxmlformats.org/wordprocessingml/2006/main" xmlns:w14="http://schemas.microsoft.com/office/word/2010/wordml" xmlns:wpg="http://schemas.microsoft.com/office/word/2010/wordprocessingGroup" xmlns:wpi="http://schemas.microsoft.com/office/word/2010/wordprocessingInk" xmlns:wne="http://schemas.microsoft.com/office/word/2006/wordml" xmlns:wps="http://schemas.microsoft.com/office/word/2010/wordprocessingShape" mc:Ignorable="w14 wp14">
   <w:body>
     <w:p>
-      <w:r>
-        <w:t xml:space="preserve">2 aula </w:t>
+      <w:proofErr w:type="gramStart"/>
+      <w:r>
+        <w:t>2</w:t>
+      </w:r>
+      <w:proofErr w:type="gramEnd"/>
+      <w:r>
+        <w:t xml:space="preserve"> aula </w:t>
       </w:r>
       <w:r>
         <w:sym w:font="Wingdings" w:char="F0E0"/>
       </w:r>
       <w:r>
-        <w:t xml:space="preserve"> iniciar o klavaro com os alunos </w:t>
+        <w:t xml:space="preserve"> iniciar o </w:t>
+      </w:r>
+      <w:r>
+        <w:t xml:space="preserve"> jogos de  chuva de letras para eles conseguirem pegar certo como funciona o teclado </w:t>
+      </w:r>
+      <w:proofErr w:type="spellStart"/>
+      <w:r>
+        <w:t>Querty</w:t>
+      </w:r>
+      <w:proofErr w:type="spellEnd"/>
+    </w:p>
+    <w:p>
+      <w:r>
+        <w:t xml:space="preserve">Após os alunos estarem começando a entender o jogo iremos começar a digitação na libre </w:t>
+      </w:r>
+      <w:proofErr w:type="gramStart"/>
+      <w:r>
+        <w:t>office</w:t>
+      </w:r>
+      <w:proofErr w:type="gramEnd"/>
+      <w:r>
+        <w:t xml:space="preserve"> </w:t>
+      </w:r>
+      <w:proofErr w:type="spellStart"/>
+      <w:r>
+        <w:t>writer</w:t>
+      </w:r>
+      <w:proofErr w:type="spellEnd"/>
+      <w:r>
+        <w:t xml:space="preserve"> onde os mesmos estão escrevendo textos que o professor devidamente entregar para os alunos digitar</w:t>
+      </w:r>
+    </w:p>
+    <w:p>
+      <w:r>
+        <w:t>Será digitado em torno de Três aulas, após este tempo será ensinado como formatar as letras (tamanho, fonte, cor, fundo</w:t>
+      </w:r>
+      <w:proofErr w:type="gramStart"/>
+      <w:r>
+        <w:t xml:space="preserve"> )</w:t>
+      </w:r>
+      <w:proofErr w:type="gramEnd"/>
+      <w:r>
+        <w:t>, alinhamento, inserir imagens, inserir tabelas.</w:t>
+      </w:r>
+    </w:p>
+    <w:p>
+      <w:r>
+        <w:t xml:space="preserve">O </w:t>
+      </w:r>
+      <w:proofErr w:type="spellStart"/>
+      <w:r>
+        <w:t>impress</w:t>
+      </w:r>
+      <w:proofErr w:type="spellEnd"/>
+      <w:r>
+        <w:t xml:space="preserve"> será ensinado após os alunos aprender o </w:t>
+      </w:r>
+      <w:proofErr w:type="spellStart"/>
+      <w:r>
+        <w:t>writer</w:t>
+      </w:r>
+      <w:proofErr w:type="spellEnd"/>
+      <w:r>
+        <w:t>, pois não irá ter muita diferença entre eles.</w:t>
       </w:r>
       <w:bookmarkStart w:id="0" w:name="_GoBack"/>
       <w:bookmarkEnd w:id="0"/>
+      <w:r>
+        <w:t xml:space="preserve"> </w:t>
+      </w:r>
     </w:p>
     <w:sectPr>
       <w:pgSz w:w="11906" w:h="16838"/>

</xml_diff>